<commit_message>
fix: plagiarism checked for report in hw1 and hw2
</commit_message>
<xml_diff>
--- a/hw1/Simple Shell.docx
+++ b/hw1/Simple Shell.docx
@@ -320,7 +320,94 @@
           <w:szCs w:val="20"/>
           <w:lang w:eastAsia="ko-KR"/>
         </w:rPr>
-        <w:t>Shell is a small program that allows users to interact with the operating system directly. The user can command (give orders) to run the program through the shell. To operate the following command, the shell takes the input string from the user and makes it run. When the specified program completes its execution, the shell takes another input to run another program. This paper contains the concepts, methods,</w:t>
+        <w:t>Shell is a small program that allows users to interact with the operating system directly. The user can command (give orders) to run the program through the shell. To operate the following command, the shell takes the input string from the user and makes it run</w:t>
+      </w:r>
+      <w:r>
+        <w:rPr>
+          <w:rFonts w:ascii="Calibri" w:hAnsi="Calibri" w:cs="Calibri"/>
+          <w:sz w:val="20"/>
+          <w:szCs w:val="20"/>
+          <w:lang w:eastAsia="ko-KR"/>
+        </w:rPr>
+        <w:t xml:space="preserve"> </w:t>
+      </w:r>
+      <w:r>
+        <w:rPr>
+          <w:rFonts w:ascii="Calibri" w:hAnsi="Calibri" w:cs="Calibri"/>
+          <w:sz w:val="20"/>
+          <w:szCs w:val="20"/>
+          <w:lang w:eastAsia="ko-KR"/>
+        </w:rPr>
+        <w:t>(Mobile-</w:t>
+      </w:r>
+      <w:proofErr w:type="spellStart"/>
+      <w:r>
+        <w:rPr>
+          <w:rFonts w:ascii="Calibri" w:hAnsi="Calibri" w:cs="Calibri"/>
+          <w:sz w:val="20"/>
+          <w:szCs w:val="20"/>
+          <w:lang w:eastAsia="ko-KR"/>
+        </w:rPr>
+        <w:t>Os</w:t>
+      </w:r>
+      <w:proofErr w:type="spellEnd"/>
+      <w:r>
+        <w:rPr>
+          <w:rFonts w:ascii="Calibri" w:hAnsi="Calibri" w:cs="Calibri"/>
+          <w:sz w:val="20"/>
+          <w:szCs w:val="20"/>
+          <w:lang w:eastAsia="ko-KR"/>
+        </w:rPr>
+        <w:t>-</w:t>
+      </w:r>
+      <w:proofErr w:type="spellStart"/>
+      <w:r>
+        <w:rPr>
+          <w:rFonts w:ascii="Calibri" w:hAnsi="Calibri" w:cs="Calibri"/>
+          <w:sz w:val="20"/>
+          <w:szCs w:val="20"/>
+          <w:lang w:eastAsia="ko-KR"/>
+        </w:rPr>
+        <w:t>Dku</w:t>
+      </w:r>
+      <w:proofErr w:type="spellEnd"/>
+      <w:r>
+        <w:rPr>
+          <w:rFonts w:ascii="Calibri" w:hAnsi="Calibri" w:cs="Calibri"/>
+          <w:sz w:val="20"/>
+          <w:szCs w:val="20"/>
+          <w:lang w:eastAsia="ko-KR"/>
+        </w:rPr>
+        <w:t>-Cis-</w:t>
+      </w:r>
+      <w:proofErr w:type="spellStart"/>
+      <w:r>
+        <w:rPr>
+          <w:rFonts w:ascii="Calibri" w:hAnsi="Calibri" w:cs="Calibri"/>
+          <w:sz w:val="20"/>
+          <w:szCs w:val="20"/>
+          <w:lang w:eastAsia="ko-KR"/>
+        </w:rPr>
+        <w:t>Mse</w:t>
+      </w:r>
+      <w:proofErr w:type="spellEnd"/>
+      <w:r>
+        <w:rPr>
+          <w:rFonts w:ascii="Calibri" w:hAnsi="Calibri" w:cs="Calibri"/>
+          <w:sz w:val="20"/>
+          <w:szCs w:val="20"/>
+          <w:lang w:eastAsia="ko-KR"/>
+        </w:rPr>
+        <w:t>)</w:t>
+      </w:r>
+      <w:r>
+        <w:rPr>
+          <w:rFonts w:ascii="Calibri" w:hAnsi="Calibri" w:cs="Calibri"/>
+          <w:sz w:val="20"/>
+          <w:szCs w:val="20"/>
+          <w:lang w:eastAsia="ko-KR"/>
+        </w:rPr>
+        <w:t>. When the specified program completes its execution, the shell takes another input to run another program. This paper contains the concepts, methods,</w:t>
       </w:r>
       <w:r>
         <w:rPr>
@@ -877,7 +964,25 @@
           <w:szCs w:val="24"/>
           <w:lang w:eastAsia="ko-KR"/>
         </w:rPr>
-        <w:t>. The main function of the shell, the command interpreter, is to get and execute the user-specified commands. Many of the commands given at this level manipulate files: create, delete, list, print, copy and execute, etc. In this paper, we will discuss the concepts and methods that are used in the shell, which is the command interpreter. Also, we will present our implementation and the results of the execution of the shell, which is the simple shell (</w:t>
+        <w:t xml:space="preserve">. The main function of the shell, </w:t>
+      </w:r>
+      <w:r>
+        <w:rPr>
+          <w:rFonts w:ascii="Calibri" w:hAnsi="Calibri" w:cs="Calibri"/>
+          <w:sz w:val="24"/>
+          <w:szCs w:val="24"/>
+          <w:lang w:eastAsia="ko-KR"/>
+        </w:rPr>
+        <w:t xml:space="preserve">which is also known as </w:t>
+      </w:r>
+      <w:r>
+        <w:rPr>
+          <w:rFonts w:ascii="Calibri" w:hAnsi="Calibri" w:cs="Calibri"/>
+          <w:sz w:val="24"/>
+          <w:szCs w:val="24"/>
+          <w:lang w:eastAsia="ko-KR"/>
+        </w:rPr>
+        <w:t>the command interpreter, is to get and execute the user-specified commands. Many of the commands given at this level manipulate files: create, delete, list, print, copy and execute, etc. In this paper, we will discuss the concepts and methods that are used in the shell, which is the command interpreter. Also, we will present our implementation and the results of the execution of the shell, which is the simple shell (</w:t>
       </w:r>
       <w:proofErr w:type="spellStart"/>
       <w:r>
@@ -1402,7 +1507,25 @@
           <w:szCs w:val="24"/>
           <w:lang w:eastAsia="ko-KR"/>
         </w:rPr>
-        <w:t>First, the command interpreter itself can contain the code to execute the command. For example, a command to delete a file may cause the shell to jump to a section of its code that sets up the parameters and makes the appropriate system call. In this case, the number of commands that can be given determines the size of the shell, since each command requires its implementing code.</w:t>
+        <w:t xml:space="preserve">First, the command interpreter itself can contain the code to execute the command. </w:t>
+      </w:r>
+      <w:r>
+        <w:rPr>
+          <w:rFonts w:ascii="Calibri" w:hAnsi="Calibri" w:cs="Calibri"/>
+          <w:sz w:val="24"/>
+          <w:szCs w:val="24"/>
+          <w:lang w:eastAsia="ko-KR"/>
+        </w:rPr>
+        <w:t>To</w:t>
+      </w:r>
+      <w:r>
+        <w:rPr>
+          <w:rFonts w:ascii="Calibri" w:hAnsi="Calibri" w:cs="Calibri"/>
+          <w:sz w:val="24"/>
+          <w:szCs w:val="24"/>
+          <w:lang w:eastAsia="ko-KR"/>
+        </w:rPr>
+        <w:t xml:space="preserve"> delete a file, for example, the shell may jump to a section of its code that sets up the parameters and makes the appropriate system call. Considering that each command requires its own implementation code, the size of the shell is determined by the number of commands that can be given.</w:t>
       </w:r>
     </w:p>
     <w:p>
@@ -1442,13 +1565,53 @@
           <w:szCs w:val="24"/>
           <w:lang w:eastAsia="ko-KR"/>
         </w:rPr>
-        <w:t>Next, an alternative approach, which is used by UNIX, implements most commands through system programs. In this case, the shell does not understand the command in any way. It merely uses the command to identify a file to be loaded into memory and executed.</w:t>
-      </w:r>
-    </w:p>
-    <w:p>
-      <w:pPr>
-        <w:rPr>
-          <w:rFonts w:ascii="Calibri" w:eastAsia="SimSun" w:hAnsi="Calibri" w:cs="Calibri"/>
+        <w:t xml:space="preserve">Next, </w:t>
+      </w:r>
+      <w:r>
+        <w:rPr>
+          <w:rFonts w:ascii="Calibri" w:hAnsi="Calibri" w:cs="Calibri"/>
+          <w:sz w:val="24"/>
+          <w:szCs w:val="24"/>
+          <w:lang w:eastAsia="ko-KR"/>
+        </w:rPr>
+        <w:t>i</w:t>
+      </w:r>
+      <w:r>
+        <w:rPr>
+          <w:rFonts w:ascii="Calibri" w:hAnsi="Calibri" w:cs="Calibri"/>
+          <w:sz w:val="24"/>
+          <w:szCs w:val="24"/>
+          <w:lang w:eastAsia="ko-KR"/>
+        </w:rPr>
+        <w:t>n UNIX, most commands are implemented through system programs.</w:t>
+      </w:r>
+      <w:r>
+        <w:rPr>
+          <w:rFonts w:ascii="Calibri" w:hAnsi="Calibri" w:cs="Calibri"/>
+          <w:sz w:val="24"/>
+          <w:szCs w:val="24"/>
+          <w:lang w:eastAsia="ko-KR"/>
+        </w:rPr>
+        <w:t xml:space="preserve"> </w:t>
+      </w:r>
+      <w:r>
+        <w:rPr>
+          <w:rFonts w:ascii="Calibri" w:hAnsi="Calibri" w:cs="Calibri"/>
+          <w:sz w:val="24"/>
+          <w:szCs w:val="24"/>
+          <w:lang w:eastAsia="ko-KR"/>
+        </w:rPr>
+        <w:t>In this case, the shell does not understand the command in any way. The command merely identifies the file to be loaded into memory and executed.</w:t>
+      </w:r>
+    </w:p>
+    <w:p>
+      <w:pPr>
+        <w:pStyle w:val="a4"/>
+        <w:rPr>
+          <w:rFonts w:ascii="Calibri" w:hAnsi="Calibri" w:cs="Calibri" w:hint="eastAsia"/>
+          <w:sz w:val="24"/>
+          <w:szCs w:val="24"/>
+          <w:lang w:eastAsia="ko-KR"/>
         </w:rPr>
       </w:pPr>
     </w:p>
@@ -1871,7 +2034,70 @@
           <w:lang w:eastAsia="ko-KR"/>
         </w:rPr>
         <w:lastRenderedPageBreak/>
-        <w:t>This shell, which is the command line interface (CLI), usually makes repetitive tasks easier, in part the reason that they have their programmability. As an example, if a frequently used task requires a set of command line steps, those steps can be recorded into a file, and that file can be run just like a program. Figure 5 shows the set of commands to build the executable file for the Simple Shell program. In the case of the Make file, we can simply build the executable file by just inputting the command of ‘make ${program}’. These shell scripts are very common on systems that are command-line oriented, such as UNIX and LINUX.</w:t>
+        <w:t xml:space="preserve">This shell, which is the command line interface (CLI), usually makes repetitive tasks easier, in part the reason that they have their programmability. </w:t>
+      </w:r>
+      <w:r>
+        <w:rPr>
+          <w:rFonts w:ascii="Calibri" w:hAnsi="Calibri" w:cs="Calibri"/>
+          <w:lang w:eastAsia="ko-KR"/>
+        </w:rPr>
+        <w:t>For instance, when you frequently perform a task that requires a set of command line steps, you can record those steps into a file, and run the file like a program. </w:t>
+      </w:r>
+      <w:r>
+        <w:rPr>
+          <w:rFonts w:ascii="Calibri" w:hAnsi="Calibri" w:cs="Calibri"/>
+          <w:lang w:eastAsia="ko-KR"/>
+        </w:rPr>
+        <w:t xml:space="preserve">Figure 5 shows the set of commands to build the executable file for the Simple Shell program. In the case of the Make file, we can simply build the executable file by just inputting the command of ‘make ${program}’. These shell </w:t>
+      </w:r>
+      <w:r>
+        <w:rPr>
+          <w:rFonts w:ascii="Calibri" w:hAnsi="Calibri" w:cs="Calibri"/>
+          <w:lang w:eastAsia="ko-KR"/>
+        </w:rPr>
+        <w:t>scripts</w:t>
+      </w:r>
+      <w:r>
+        <w:rPr>
+          <w:rFonts w:ascii="Calibri" w:hAnsi="Calibri" w:cs="Calibri"/>
+          <w:lang w:eastAsia="ko-KR"/>
+        </w:rPr>
+        <w:t>,</w:t>
+      </w:r>
+      <w:r>
+        <w:rPr>
+          <w:rFonts w:ascii="Calibri" w:hAnsi="Calibri" w:cs="Calibri"/>
+          <w:lang w:eastAsia="ko-KR"/>
+        </w:rPr>
+        <w:t xml:space="preserve"> </w:t>
+      </w:r>
+      <w:r>
+        <w:rPr>
+          <w:rFonts w:ascii="Calibri" w:hAnsi="Calibri" w:cs="Calibri"/>
+          <w:lang w:eastAsia="ko-KR"/>
+        </w:rPr>
+        <w:t>such as UNIX and LINUX</w:t>
+      </w:r>
+      <w:r>
+        <w:rPr>
+          <w:rFonts w:ascii="Calibri" w:hAnsi="Calibri" w:cs="Calibri"/>
+          <w:lang w:eastAsia="ko-KR"/>
+        </w:rPr>
+        <w:t xml:space="preserve">, </w:t>
+      </w:r>
+      <w:r>
+        <w:rPr>
+          <w:rFonts w:ascii="Calibri" w:hAnsi="Calibri" w:cs="Calibri"/>
+          <w:lang w:eastAsia="ko-KR"/>
+        </w:rPr>
+        <w:t>are very common on systems that are command-line oriented</w:t>
+      </w:r>
+      <w:r>
+        <w:rPr>
+          <w:rFonts w:ascii="Calibri" w:hAnsi="Calibri" w:cs="Calibri"/>
+          <w:lang w:eastAsia="ko-KR"/>
+        </w:rPr>
+        <w:t>.</w:t>
       </w:r>
     </w:p>
     <w:p>
@@ -2090,7 +2316,7 @@
           <w:szCs w:val="24"/>
           <w:lang w:eastAsia="ko-KR"/>
         </w:rPr>
-        <w:t>Next step, the shell reads commands from standard in (which could be interactive, or a file) and executes them.</w:t>
+        <w:t>Following step, the shell peruses commands from standard in (which may be intelligently, or a record) and executes them.</w:t>
       </w:r>
     </w:p>
     <w:p>
@@ -2141,7 +2367,7 @@
           <w:szCs w:val="24"/>
           <w:lang w:eastAsia="ko-KR"/>
         </w:rPr>
-        <w:t>After the shell’s commands are executed, the shell executes any shutdown commands frees up any memory, and terminates</w:t>
+        <w:t>As soon as the shell has executed its commands, it executes any shutdown commands, frees up any memory, and terminates.</w:t>
       </w:r>
     </w:p>
     <w:p>
@@ -7667,7 +7893,7 @@
       <w:pPr>
         <w:pStyle w:val="a4"/>
         <w:rPr>
-          <w:rFonts w:ascii="Calibri" w:hAnsi="Calibri" w:cs="Calibri" w:hint="eastAsia"/>
+          <w:rFonts w:ascii="Calibri" w:hAnsi="Calibri" w:cs="Calibri"/>
           <w:lang w:eastAsia="ko-KR"/>
         </w:rPr>
       </w:pPr>
@@ -7734,7 +7960,91 @@
           <w:rFonts w:ascii="Calibri" w:eastAsia="SimSun" w:hAnsi="Calibri" w:cs="Calibri"/>
           <w:sz w:val="17"/>
         </w:rPr>
-        <w:t xml:space="preserve">Buchanan, W. J. (2010). Introduction to network forensics. Computer Security Journal (Vol. 21). </w:t>
+        <w:t>Mobile-</w:t>
+      </w:r>
+      <w:proofErr w:type="spellStart"/>
+      <w:r>
+        <w:rPr>
+          <w:rFonts w:ascii="Calibri" w:eastAsia="SimSun" w:hAnsi="Calibri" w:cs="Calibri"/>
+          <w:sz w:val="17"/>
+        </w:rPr>
+        <w:t>Os</w:t>
+      </w:r>
+      <w:proofErr w:type="spellEnd"/>
+      <w:r>
+        <w:rPr>
+          <w:rFonts w:ascii="Calibri" w:eastAsia="SimSun" w:hAnsi="Calibri" w:cs="Calibri"/>
+          <w:sz w:val="17"/>
+        </w:rPr>
+        <w:t>-</w:t>
+      </w:r>
+      <w:proofErr w:type="spellStart"/>
+      <w:r>
+        <w:rPr>
+          <w:rFonts w:ascii="Calibri" w:eastAsia="SimSun" w:hAnsi="Calibri" w:cs="Calibri"/>
+          <w:sz w:val="17"/>
+        </w:rPr>
+        <w:t>Dku</w:t>
+      </w:r>
+      <w:proofErr w:type="spellEnd"/>
+      <w:r>
+        <w:rPr>
+          <w:rFonts w:ascii="Calibri" w:eastAsia="SimSun" w:hAnsi="Calibri" w:cs="Calibri"/>
+          <w:sz w:val="17"/>
+        </w:rPr>
+        <w:t>-Cis-</w:t>
+      </w:r>
+      <w:proofErr w:type="spellStart"/>
+      <w:r>
+        <w:rPr>
+          <w:rFonts w:ascii="Calibri" w:eastAsia="SimSun" w:hAnsi="Calibri" w:cs="Calibri"/>
+          <w:sz w:val="17"/>
+        </w:rPr>
+        <w:t>Mse</w:t>
+      </w:r>
+      <w:proofErr w:type="spellEnd"/>
+      <w:r>
+        <w:rPr>
+          <w:rFonts w:ascii="Calibri" w:eastAsia="SimSun" w:hAnsi="Calibri" w:cs="Calibri"/>
+          <w:sz w:val="17"/>
+        </w:rPr>
+        <w:t xml:space="preserve">. (n.d.). </w:t>
+      </w:r>
+      <w:r>
+        <w:rPr>
+          <w:rFonts w:ascii="Calibri" w:eastAsia="SimSun" w:hAnsi="Calibri" w:cs="Calibri"/>
+          <w:i/>
+          <w:iCs/>
+          <w:sz w:val="17"/>
+        </w:rPr>
+        <w:t>Mobile-</w:t>
+      </w:r>
+      <w:proofErr w:type="spellStart"/>
+      <w:r>
+        <w:rPr>
+          <w:rFonts w:ascii="Calibri" w:eastAsia="SimSun" w:hAnsi="Calibri" w:cs="Calibri"/>
+          <w:i/>
+          <w:iCs/>
+          <w:sz w:val="17"/>
+        </w:rPr>
+        <w:t>os</w:t>
+      </w:r>
+      <w:proofErr w:type="spellEnd"/>
+      <w:r>
+        <w:rPr>
+          <w:rFonts w:ascii="Calibri" w:eastAsia="SimSun" w:hAnsi="Calibri" w:cs="Calibri"/>
+          <w:i/>
+          <w:iCs/>
+          <w:sz w:val="17"/>
+        </w:rPr>
+        <w:t>-DKU-cis-MSE/MSE-os-HW1</w:t>
+      </w:r>
+      <w:r>
+        <w:rPr>
+          <w:rFonts w:ascii="Calibri" w:eastAsia="SimSun" w:hAnsi="Calibri" w:cs="Calibri"/>
+          <w:sz w:val="17"/>
+        </w:rPr>
+        <w:t xml:space="preserve">. GitHub. Retrieved September 12, 2022, from </w:t>
       </w:r>
       <w:hyperlink r:id="rId36" w:history="1">
         <w:r>
@@ -7743,9 +8053,16 @@
             <w:rFonts w:ascii="Calibri" w:eastAsia="SimSun" w:hAnsi="Calibri" w:cs="Calibri"/>
             <w:sz w:val="17"/>
           </w:rPr>
-          <w:t>http://doi.org/10.1007/978-1-61779-968-6</w:t>
+          <w:t>https://github.com/mobile-os-dku-cis-mse/mse-os-hw1</w:t>
         </w:r>
       </w:hyperlink>
+      <w:r>
+        <w:rPr>
+          <w:rFonts w:ascii="Calibri" w:eastAsia="SimSun" w:hAnsi="Calibri" w:cs="Calibri"/>
+          <w:sz w:val="17"/>
+        </w:rPr>
+        <w:t xml:space="preserve"> </w:t>
+      </w:r>
     </w:p>
     <w:p>
       <w:pPr>
@@ -9802,7 +10119,6 @@
   <w:style w:type="character" w:default="1" w:styleId="a0">
     <w:name w:val="Default Paragraph Font"/>
     <w:uiPriority w:val="1"/>
-    <w:semiHidden/>
     <w:unhideWhenUsed/>
   </w:style>
   <w:style w:type="table" w:default="1" w:styleId="a1">

</xml_diff>